<commit_message>
Se agrega al archivo word la imagen del Mapa de procesos y se carga archivo pdf generado en BIZAGI del mismo
</commit_message>
<xml_diff>
--- a/PARCIAL No 2-Jorge Vidal.docx
+++ b/PARCIAL No 2-Jorge Vidal.docx
@@ -1187,15 +1187,7 @@
         <w:t>aplicación</w:t>
       </w:r>
       <w:r>
-        <w:t xml:space="preserve"> no debe exceder los 5 segundos </w:t>
-      </w:r>
-      <w:proofErr w:type="gramStart"/>
-      <w:r>
-        <w:t>para  la</w:t>
-      </w:r>
-      <w:proofErr w:type="gramEnd"/>
-      <w:r>
-        <w:t xml:space="preserve"> ejecución de una petición por parte del usuario.(Para ingresar a la aplicación, para entrar a los menús de la aplicación, para cambiar de un menú a otro, para agregar productos al carrito de compra..</w:t>
+        <w:t xml:space="preserve"> no debe exceder los 5 segundos para  la ejecución de una petición por parte del usuario.(Para ingresar a la aplicación, para entrar a los menús de la aplicación, para cambiar de un menú a otro, para agregar productos al carrito de compra..</w:t>
       </w:r>
       <w:proofErr w:type="spellStart"/>
       <w:r>
@@ -1639,6 +1631,12 @@
     <w:p/>
     <w:p/>
     <w:p>
+      <w:pPr>
+        <w:rPr>
+          <w:noProof/>
+          <w:lang w:eastAsia="es-CO"/>
+        </w:rPr>
+      </w:pPr>
       <w:r>
         <w:rPr>
           <w:noProof/>
@@ -1681,9 +1679,198 @@
         </w:drawing>
       </w:r>
     </w:p>
+    <w:p>
+      <w:pPr>
+        <w:rPr>
+          <w:noProof/>
+          <w:lang w:eastAsia="es-CO"/>
+        </w:rPr>
+      </w:pPr>
+    </w:p>
+    <w:p>
+      <w:pPr>
+        <w:rPr>
+          <w:noProof/>
+          <w:lang w:eastAsia="es-CO"/>
+        </w:rPr>
+      </w:pPr>
+    </w:p>
+    <w:p>
+      <w:pPr>
+        <w:rPr>
+          <w:noProof/>
+          <w:lang w:eastAsia="es-CO"/>
+        </w:rPr>
+      </w:pPr>
+    </w:p>
+    <w:p>
+      <w:pPr>
+        <w:rPr>
+          <w:noProof/>
+          <w:lang w:eastAsia="es-CO"/>
+        </w:rPr>
+      </w:pPr>
+    </w:p>
+    <w:p>
+      <w:pPr>
+        <w:rPr>
+          <w:noProof/>
+          <w:lang w:eastAsia="es-CO"/>
+        </w:rPr>
+      </w:pPr>
+    </w:p>
+    <w:p>
+      <w:pPr>
+        <w:rPr>
+          <w:noProof/>
+          <w:lang w:eastAsia="es-CO"/>
+        </w:rPr>
+      </w:pPr>
+    </w:p>
+    <w:p>
+      <w:pPr>
+        <w:rPr>
+          <w:noProof/>
+          <w:lang w:eastAsia="es-CO"/>
+        </w:rPr>
+      </w:pPr>
+    </w:p>
+    <w:p>
+      <w:pPr>
+        <w:rPr>
+          <w:noProof/>
+          <w:lang w:eastAsia="es-CO"/>
+        </w:rPr>
+      </w:pPr>
+    </w:p>
+    <w:p>
+      <w:pPr>
+        <w:rPr>
+          <w:noProof/>
+          <w:lang w:eastAsia="es-CO"/>
+        </w:rPr>
+      </w:pPr>
+    </w:p>
+    <w:p>
+      <w:pPr>
+        <w:rPr>
+          <w:noProof/>
+          <w:lang w:eastAsia="es-CO"/>
+        </w:rPr>
+      </w:pPr>
+    </w:p>
+    <w:p>
+      <w:pPr>
+        <w:rPr>
+          <w:noProof/>
+          <w:lang w:eastAsia="es-CO"/>
+        </w:rPr>
+      </w:pPr>
+    </w:p>
+    <w:p>
+      <w:pPr>
+        <w:rPr>
+          <w:noProof/>
+          <w:lang w:eastAsia="es-CO"/>
+        </w:rPr>
+      </w:pPr>
+    </w:p>
+    <w:p>
+      <w:pPr>
+        <w:rPr>
+          <w:noProof/>
+          <w:lang w:eastAsia="es-CO"/>
+        </w:rPr>
+      </w:pPr>
+    </w:p>
+    <w:p>
+      <w:pPr>
+        <w:rPr>
+          <w:noProof/>
+          <w:lang w:eastAsia="es-CO"/>
+        </w:rPr>
+        <w:sectPr>
+          <w:pgSz w:w="12240" w:h="15840"/>
+          <w:pgMar w:top="1417" w:right="1701" w:bottom="1417" w:left="1701" w:header="708" w:footer="708" w:gutter="0"/>
+          <w:cols w:space="708"/>
+          <w:docGrid w:linePitch="360"/>
+        </w:sectPr>
+      </w:pPr>
+    </w:p>
+    <w:p>
+      <w:pPr>
+        <w:rPr>
+          <w:noProof/>
+          <w:lang w:eastAsia="es-CO"/>
+        </w:rPr>
+      </w:pPr>
+      <w:r>
+        <w:rPr>
+          <w:noProof/>
+          <w:lang w:eastAsia="es-CO"/>
+        </w:rPr>
+        <w:lastRenderedPageBreak/>
+        <w:t>Mapa de procesos-Adquirir productos en la aplicación</w:t>
+      </w:r>
+    </w:p>
+    <w:p>
+      <w:r>
+        <w:rPr>
+          <w:noProof/>
+        </w:rPr>
+        <w:drawing>
+          <wp:inline distT="0" distB="0" distL="0" distR="0" wp14:anchorId="3446BD17" wp14:editId="4CEC69AA">
+            <wp:extent cx="8257540" cy="4933950"/>
+            <wp:effectExtent l="0" t="0" r="0" b="0"/>
+            <wp:docPr id="79" name="Imagen 79"/>
+            <wp:cNvGraphicFramePr>
+              <a:graphicFrameLocks xmlns:a="http://schemas.openxmlformats.org/drawingml/2006/main" noChangeAspect="1"/>
+            </wp:cNvGraphicFramePr>
+            <a:graphic xmlns:a="http://schemas.openxmlformats.org/drawingml/2006/main">
+              <a:graphicData uri="http://schemas.openxmlformats.org/drawingml/2006/picture">
+                <pic:pic xmlns:pic="http://schemas.openxmlformats.org/drawingml/2006/picture">
+                  <pic:nvPicPr>
+                    <pic:cNvPr id="0" name="Picture 27"/>
+                    <pic:cNvPicPr>
+                      <a:picLocks noChangeAspect="1" noChangeArrowheads="1"/>
+                    </pic:cNvPicPr>
+                  </pic:nvPicPr>
+                  <pic:blipFill>
+                    <a:blip r:embed="rId11">
+                      <a:extLst>
+                        <a:ext uri="{28A0092B-C50C-407E-A947-70E740481C1C}">
+                          <a14:useLocalDpi xmlns:a14="http://schemas.microsoft.com/office/drawing/2010/main" val="0"/>
+                        </a:ext>
+                      </a:extLst>
+                    </a:blip>
+                    <a:srcRect/>
+                    <a:stretch>
+                      <a:fillRect/>
+                    </a:stretch>
+                  </pic:blipFill>
+                  <pic:spPr bwMode="auto">
+                    <a:xfrm>
+                      <a:off x="0" y="0"/>
+                      <a:ext cx="8257540" cy="4933950"/>
+                    </a:xfrm>
+                    <a:prstGeom prst="rect">
+                      <a:avLst/>
+                    </a:prstGeom>
+                    <a:noFill/>
+                    <a:ln>
+                      <a:noFill/>
+                    </a:ln>
+                  </pic:spPr>
+                </pic:pic>
+              </a:graphicData>
+            </a:graphic>
+          </wp:inline>
+        </w:drawing>
+      </w:r>
+    </w:p>
     <w:sectPr>
-      <w:pgSz w:w="12240" w:h="15840"/>
-      <w:pgMar w:top="1417" w:right="1701" w:bottom="1417" w:left="1701" w:header="708" w:footer="708" w:gutter="0"/>
+      <w:pgSz w:w="15840" w:h="12240" w:orient="landscape"/>
+      <w:pgMar w:top="1701" w:right="1418" w:bottom="1701" w:left="1418" w:header="709" w:footer="709" w:gutter="0"/>
       <w:cols w:space="708"/>
       <w:docGrid w:linePitch="360"/>
     </w:sectPr>
@@ -2143,6 +2330,7 @@
     <w:lsdException w:name="HTML Sample" w:semiHidden="1" w:unhideWhenUsed="1"/>
     <w:lsdException w:name="HTML Typewriter" w:semiHidden="1" w:unhideWhenUsed="1"/>
     <w:lsdException w:name="HTML Variable" w:semiHidden="1" w:unhideWhenUsed="1"/>
+    <w:lsdException w:name="Normal Table" w:semiHidden="1" w:unhideWhenUsed="1"/>
     <w:lsdException w:name="annotation subject" w:semiHidden="1" w:unhideWhenUsed="1"/>
     <w:lsdException w:name="No List" w:semiHidden="1" w:unhideWhenUsed="1"/>
     <w:lsdException w:name="Outline List 1" w:semiHidden="1" w:unhideWhenUsed="1"/>
@@ -2185,8 +2373,11 @@
     <w:lsdException w:name="Table Contemporary" w:semiHidden="1" w:unhideWhenUsed="1"/>
     <w:lsdException w:name="Table Elegant" w:semiHidden="1" w:unhideWhenUsed="1"/>
     <w:lsdException w:name="Table Professional" w:semiHidden="1" w:unhideWhenUsed="1"/>
+    <w:lsdException w:name="Table Subtle 1" w:semiHidden="1" w:unhideWhenUsed="1"/>
     <w:lsdException w:name="Table Subtle 2" w:semiHidden="1" w:unhideWhenUsed="1"/>
     <w:lsdException w:name="Table Web 1" w:semiHidden="1" w:unhideWhenUsed="1"/>
+    <w:lsdException w:name="Table Web 2" w:semiHidden="1" w:unhideWhenUsed="1"/>
+    <w:lsdException w:name="Table Web 3" w:semiHidden="1" w:unhideWhenUsed="1"/>
     <w:lsdException w:name="Balloon Text" w:semiHidden="1" w:unhideWhenUsed="1"/>
     <w:lsdException w:name="Table Grid" w:uiPriority="39"/>
     <w:lsdException w:name="Table Theme" w:semiHidden="1" w:unhideWhenUsed="1"/>

</xml_diff>

<commit_message>
Se agrega al archivo word la imagen de otro mapa de procesos (Registrarse en la aplicación y se carga el archivo pdf generado en BIZAGI
</commit_message>
<xml_diff>
--- a/PARCIAL No 2-Jorge Vidal.docx
+++ b/PARCIAL No 2-Jorge Vidal.docx
@@ -1346,7 +1346,7 @@
                     <pic:cNvPicPr/>
                   </pic:nvPicPr>
                   <pic:blipFill>
-                    <a:blip r:embed="rId6">
+                    <a:blip r:embed="rId8">
                       <a:extLst>
                         <a:ext uri="{28A0092B-C50C-407E-A947-70E740481C1C}">
                           <a14:useLocalDpi xmlns:a14="http://schemas.microsoft.com/office/drawing/2010/main" val="0"/>
@@ -1426,7 +1426,7 @@
                     <pic:cNvPicPr/>
                   </pic:nvPicPr>
                   <pic:blipFill>
-                    <a:blip r:embed="rId7">
+                    <a:blip r:embed="rId9">
                       <a:extLst>
                         <a:ext uri="{28A0092B-C50C-407E-A947-70E740481C1C}">
                           <a14:useLocalDpi xmlns:a14="http://schemas.microsoft.com/office/drawing/2010/main" val="0"/>
@@ -1500,7 +1500,7 @@
                     <pic:cNvPicPr/>
                   </pic:nvPicPr>
                   <pic:blipFill>
-                    <a:blip r:embed="rId8">
+                    <a:blip r:embed="rId10">
                       <a:extLst>
                         <a:ext uri="{28A0092B-C50C-407E-A947-70E740481C1C}">
                           <a14:useLocalDpi xmlns:a14="http://schemas.microsoft.com/office/drawing/2010/main" val="0"/>
@@ -1583,7 +1583,7 @@
                     <pic:cNvPicPr/>
                   </pic:nvPicPr>
                   <pic:blipFill>
-                    <a:blip r:embed="rId9">
+                    <a:blip r:embed="rId11">
                       <a:extLst>
                         <a:ext uri="{28A0092B-C50C-407E-A947-70E740481C1C}">
                           <a14:useLocalDpi xmlns:a14="http://schemas.microsoft.com/office/drawing/2010/main" val="0"/>
@@ -1658,7 +1658,7 @@
                     <pic:cNvPicPr/>
                   </pic:nvPicPr>
                   <pic:blipFill>
-                    <a:blip r:embed="rId10"/>
+                    <a:blip r:embed="rId12"/>
                     <a:stretch>
                       <a:fillRect/>
                     </a:stretch>
@@ -1799,29 +1799,35 @@
     </w:p>
     <w:p>
       <w:pPr>
+        <w:pStyle w:val="Prrafodelista"/>
+        <w:numPr>
+          <w:ilvl w:val="0"/>
+          <w:numId w:val="4"/>
+        </w:numPr>
+      </w:pPr>
+      <w:r>
         <w:rPr>
           <w:noProof/>
           <w:lang w:eastAsia="es-CO"/>
         </w:rPr>
-      </w:pPr>
-      <w:r>
-        <w:rPr>
-          <w:noProof/>
-          <w:lang w:eastAsia="es-CO"/>
-        </w:rPr>
         <w:lastRenderedPageBreak/>
         <w:t>Mapa de procesos-Adquirir productos en la aplicación</w:t>
       </w:r>
     </w:p>
     <w:p>
-      <w:r>
+      <w:pPr>
         <w:rPr>
           <w:noProof/>
         </w:rPr>
+      </w:pPr>
+      <w:r>
+        <w:rPr>
+          <w:noProof/>
+        </w:rPr>
         <w:drawing>
-          <wp:inline distT="0" distB="0" distL="0" distR="0" wp14:anchorId="3446BD17" wp14:editId="4CEC69AA">
-            <wp:extent cx="8257540" cy="4933950"/>
-            <wp:effectExtent l="0" t="0" r="0" b="0"/>
+          <wp:inline distT="0" distB="0" distL="0" distR="0" wp14:anchorId="3446BD17" wp14:editId="7A0319E6">
+            <wp:extent cx="8257540" cy="4257675"/>
+            <wp:effectExtent l="0" t="0" r="0" b="9525"/>
             <wp:docPr id="79" name="Imagen 79"/>
             <wp:cNvGraphicFramePr>
               <a:graphicFrameLocks xmlns:a="http://schemas.openxmlformats.org/drawingml/2006/main" noChangeAspect="1"/>
@@ -1836,7 +1842,7 @@
                     </pic:cNvPicPr>
                   </pic:nvPicPr>
                   <pic:blipFill>
-                    <a:blip r:embed="rId11">
+                    <a:blip r:embed="rId13">
                       <a:extLst>
                         <a:ext uri="{28A0092B-C50C-407E-A947-70E740481C1C}">
                           <a14:useLocalDpi xmlns:a14="http://schemas.microsoft.com/office/drawing/2010/main" val="0"/>
@@ -1851,7 +1857,7 @@
                   <pic:spPr bwMode="auto">
                     <a:xfrm>
                       <a:off x="0" y="0"/>
-                      <a:ext cx="8257540" cy="4933950"/>
+                      <a:ext cx="8257540" cy="4257675"/>
                     </a:xfrm>
                     <a:prstGeom prst="rect">
                       <a:avLst/>
@@ -1868,6 +1874,77 @@
         </w:drawing>
       </w:r>
     </w:p>
+    <w:p/>
+    <w:p/>
+    <w:p/>
+    <w:p>
+      <w:pPr>
+        <w:pStyle w:val="Prrafodelista"/>
+        <w:numPr>
+          <w:ilvl w:val="0"/>
+          <w:numId w:val="4"/>
+        </w:numPr>
+      </w:pPr>
+      <w:r>
+        <w:lastRenderedPageBreak/>
+        <w:t>Mapa de procesos-Registrarse en la aplicación</w:t>
+      </w:r>
+    </w:p>
+    <w:p>
+      <w:r>
+        <w:rPr>
+          <w:noProof/>
+        </w:rPr>
+        <w:drawing>
+          <wp:inline distT="0" distB="0" distL="0" distR="0" wp14:anchorId="7C796BAF" wp14:editId="192C9FB5">
+            <wp:extent cx="8257540" cy="3905250"/>
+            <wp:effectExtent l="0" t="0" r="0" b="0"/>
+            <wp:docPr id="3" name="Imagen 3"/>
+            <wp:cNvGraphicFramePr>
+              <a:graphicFrameLocks xmlns:a="http://schemas.openxmlformats.org/drawingml/2006/main" noChangeAspect="1"/>
+            </wp:cNvGraphicFramePr>
+            <a:graphic xmlns:a="http://schemas.openxmlformats.org/drawingml/2006/main">
+              <a:graphicData uri="http://schemas.openxmlformats.org/drawingml/2006/picture">
+                <pic:pic xmlns:pic="http://schemas.openxmlformats.org/drawingml/2006/picture">
+                  <pic:nvPicPr>
+                    <pic:cNvPr id="0" name="Picture 1"/>
+                    <pic:cNvPicPr>
+                      <a:picLocks noChangeAspect="1" noChangeArrowheads="1"/>
+                    </pic:cNvPicPr>
+                  </pic:nvPicPr>
+                  <pic:blipFill>
+                    <a:blip r:embed="rId14">
+                      <a:extLst>
+                        <a:ext uri="{28A0092B-C50C-407E-A947-70E740481C1C}">
+                          <a14:useLocalDpi xmlns:a14="http://schemas.microsoft.com/office/drawing/2010/main" val="0"/>
+                        </a:ext>
+                      </a:extLst>
+                    </a:blip>
+                    <a:srcRect/>
+                    <a:stretch>
+                      <a:fillRect/>
+                    </a:stretch>
+                  </pic:blipFill>
+                  <pic:spPr bwMode="auto">
+                    <a:xfrm>
+                      <a:off x="0" y="0"/>
+                      <a:ext cx="8257540" cy="3905250"/>
+                    </a:xfrm>
+                    <a:prstGeom prst="rect">
+                      <a:avLst/>
+                    </a:prstGeom>
+                    <a:noFill/>
+                    <a:ln>
+                      <a:noFill/>
+                    </a:ln>
+                  </pic:spPr>
+                </pic:pic>
+              </a:graphicData>
+            </a:graphic>
+          </wp:inline>
+        </w:drawing>
+      </w:r>
+    </w:p>
     <w:sectPr>
       <w:pgSz w:w="15840" w:h="12240" w:orient="landscape"/>
       <w:pgMar w:top="1701" w:right="1418" w:bottom="1701" w:left="1418" w:header="709" w:footer="709" w:gutter="0"/>
@@ -1878,6 +1955,56 @@
 </w:document>
 </file>
 
+<file path=word/endnotes.xml><?xml version="1.0" encoding="utf-8"?>
+<w:endnotes xmlns:wpc="http://schemas.microsoft.com/office/word/2010/wordprocessingCanvas" xmlns:cx="http://schemas.microsoft.com/office/drawing/2014/chartex" xmlns:cx1="http://schemas.microsoft.com/office/drawing/2015/9/8/chartex" xmlns:cx2="http://schemas.microsoft.com/office/drawing/2015/10/21/chartex" xmlns:cx3="http://schemas.microsoft.com/office/drawing/2016/5/9/chartex" xmlns:cx4="http://schemas.microsoft.com/office/drawing/2016/5/10/chartex" xmlns:cx5="http://schemas.microsoft.com/office/drawing/2016/5/11/chartex" xmlns:cx6="http://schemas.microsoft.com/office/drawing/2016/5/12/chartex" xmlns:cx7="http://schemas.microsoft.com/office/drawing/2016/5/13/chartex" xmlns:cx8="http://schemas.microsoft.com/office/drawing/2016/5/14/chartex" xmlns:mc="http://schemas.openxmlformats.org/markup-compatibility/2006" xmlns:aink="http://schemas.microsoft.com/office/drawing/2016/ink" xmlns:am3d="http://schemas.microsoft.com/office/drawing/2017/model3d" xmlns:o="urn:schemas-microsoft-com:office:office" xmlns:r="http://schemas.openxmlformats.org/officeDocument/2006/relationships" xmlns:m="http://schemas.openxmlformats.org/officeDocument/2006/math" xmlns:v="urn:schemas-microsoft-com:vml" xmlns:wp14="http://schemas.microsoft.com/office/word/2010/wordprocessingDrawing" xmlns:wp="http://schemas.openxmlformats.org/drawingml/2006/wordprocessingDrawing" xmlns:w10="urn:schemas-microsoft-com:office:word" xmlns:w="http://schemas.openxmlformats.org/wordprocessingml/2006/main" xmlns:w14="http://schemas.microsoft.com/office/word/2010/wordml" xmlns:w15="http://schemas.microsoft.com/office/word/2012/wordml" xmlns:w16cex="http://schemas.microsoft.com/office/word/2018/wordml/cex" xmlns:w16cid="http://schemas.microsoft.com/office/word/2016/wordml/cid" xmlns:w16="http://schemas.microsoft.com/office/word/2018/wordml" xmlns:w16sdtdh="http://schemas.microsoft.com/office/word/2020/wordml/sdtdatahash" xmlns:w16se="http://schemas.microsoft.com/office/word/2015/wordml/symex" xmlns:wpg="http://schemas.microsoft.com/office/word/2010/wordprocessingGroup" xmlns:wpi="http://schemas.microsoft.com/office/word/2010/wordprocessingInk" xmlns:wne="http://schemas.microsoft.com/office/word/2006/wordml" xmlns:wps="http://schemas.microsoft.com/office/word/2010/wordprocessingShape" mc:Ignorable="w14 w15 w16se w16cid w16 w16cex w16sdtdh wp14">
+  <w:endnote w:type="separator" w:id="-1">
+    <w:p>
+      <w:pPr>
+        <w:spacing w:after="0" w:line="240" w:lineRule="auto"/>
+      </w:pPr>
+      <w:r>
+        <w:separator/>
+      </w:r>
+    </w:p>
+  </w:endnote>
+  <w:endnote w:type="continuationSeparator" w:id="0">
+    <w:p>
+      <w:pPr>
+        <w:spacing w:after="0" w:line="240" w:lineRule="auto"/>
+      </w:pPr>
+      <w:r>
+        <w:continuationSeparator/>
+      </w:r>
+    </w:p>
+  </w:endnote>
+</w:endnotes>
+</file>
+
+<file path=word/footnotes.xml><?xml version="1.0" encoding="utf-8"?>
+<w:footnotes xmlns:wpc="http://schemas.microsoft.com/office/word/2010/wordprocessingCanvas" xmlns:cx="http://schemas.microsoft.com/office/drawing/2014/chartex" xmlns:cx1="http://schemas.microsoft.com/office/drawing/2015/9/8/chartex" xmlns:cx2="http://schemas.microsoft.com/office/drawing/2015/10/21/chartex" xmlns:cx3="http://schemas.microsoft.com/office/drawing/2016/5/9/chartex" xmlns:cx4="http://schemas.microsoft.com/office/drawing/2016/5/10/chartex" xmlns:cx5="http://schemas.microsoft.com/office/drawing/2016/5/11/chartex" xmlns:cx6="http://schemas.microsoft.com/office/drawing/2016/5/12/chartex" xmlns:cx7="http://schemas.microsoft.com/office/drawing/2016/5/13/chartex" xmlns:cx8="http://schemas.microsoft.com/office/drawing/2016/5/14/chartex" xmlns:mc="http://schemas.openxmlformats.org/markup-compatibility/2006" xmlns:aink="http://schemas.microsoft.com/office/drawing/2016/ink" xmlns:am3d="http://schemas.microsoft.com/office/drawing/2017/model3d" xmlns:o="urn:schemas-microsoft-com:office:office" xmlns:r="http://schemas.openxmlformats.org/officeDocument/2006/relationships" xmlns:m="http://schemas.openxmlformats.org/officeDocument/2006/math" xmlns:v="urn:schemas-microsoft-com:vml" xmlns:wp14="http://schemas.microsoft.com/office/word/2010/wordprocessingDrawing" xmlns:wp="http://schemas.openxmlformats.org/drawingml/2006/wordprocessingDrawing" xmlns:w10="urn:schemas-microsoft-com:office:word" xmlns:w="http://schemas.openxmlformats.org/wordprocessingml/2006/main" xmlns:w14="http://schemas.microsoft.com/office/word/2010/wordml" xmlns:w15="http://schemas.microsoft.com/office/word/2012/wordml" xmlns:w16cex="http://schemas.microsoft.com/office/word/2018/wordml/cex" xmlns:w16cid="http://schemas.microsoft.com/office/word/2016/wordml/cid" xmlns:w16="http://schemas.microsoft.com/office/word/2018/wordml" xmlns:w16sdtdh="http://schemas.microsoft.com/office/word/2020/wordml/sdtdatahash" xmlns:w16se="http://schemas.microsoft.com/office/word/2015/wordml/symex" xmlns:wpg="http://schemas.microsoft.com/office/word/2010/wordprocessingGroup" xmlns:wpi="http://schemas.microsoft.com/office/word/2010/wordprocessingInk" xmlns:wne="http://schemas.microsoft.com/office/word/2006/wordml" xmlns:wps="http://schemas.microsoft.com/office/word/2010/wordprocessingShape" mc:Ignorable="w14 w15 w16se w16cid w16 w16cex w16sdtdh wp14">
+  <w:footnote w:type="separator" w:id="-1">
+    <w:p>
+      <w:pPr>
+        <w:spacing w:after="0" w:line="240" w:lineRule="auto"/>
+      </w:pPr>
+      <w:r>
+        <w:separator/>
+      </w:r>
+    </w:p>
+  </w:footnote>
+  <w:footnote w:type="continuationSeparator" w:id="0">
+    <w:p>
+      <w:pPr>
+        <w:spacing w:after="0" w:line="240" w:lineRule="auto"/>
+      </w:pPr>
+      <w:r>
+        <w:continuationSeparator/>
+      </w:r>
+    </w:p>
+  </w:footnote>
+</w:footnotes>
+</file>
+
 <file path=word/numbering.xml><?xml version="1.0" encoding="utf-8"?>
 <w:numbering xmlns:wpc="http://schemas.microsoft.com/office/word/2010/wordprocessingCanvas" xmlns:cx="http://schemas.microsoft.com/office/drawing/2014/chartex" xmlns:cx1="http://schemas.microsoft.com/office/drawing/2015/9/8/chartex" xmlns:cx2="http://schemas.microsoft.com/office/drawing/2015/10/21/chartex" xmlns:cx3="http://schemas.microsoft.com/office/drawing/2016/5/9/chartex" xmlns:cx4="http://schemas.microsoft.com/office/drawing/2016/5/10/chartex" xmlns:cx5="http://schemas.microsoft.com/office/drawing/2016/5/11/chartex" xmlns:cx6="http://schemas.microsoft.com/office/drawing/2016/5/12/chartex" xmlns:cx7="http://schemas.microsoft.com/office/drawing/2016/5/13/chartex" xmlns:cx8="http://schemas.microsoft.com/office/drawing/2016/5/14/chartex" xmlns:mc="http://schemas.openxmlformats.org/markup-compatibility/2006" xmlns:aink="http://schemas.microsoft.com/office/drawing/2016/ink" xmlns:am3d="http://schemas.microsoft.com/office/drawing/2017/model3d" xmlns:o="urn:schemas-microsoft-com:office:office" xmlns:r="http://schemas.openxmlformats.org/officeDocument/2006/relationships" xmlns:m="http://schemas.openxmlformats.org/officeDocument/2006/math" xmlns:v="urn:schemas-microsoft-com:vml" xmlns:wp14="http://schemas.microsoft.com/office/word/2010/wordprocessingDrawing" xmlns:wp="http://schemas.openxmlformats.org/drawingml/2006/wordprocessingDrawing" xmlns:w10="urn:schemas-microsoft-com:office:word" xmlns:w="http://schemas.openxmlformats.org/wordprocessingml/2006/main" xmlns:w14="http://schemas.microsoft.com/office/word/2010/wordml" xmlns:w15="http://schemas.microsoft.com/office/word/2012/wordml" xmlns:w16cex="http://schemas.microsoft.com/office/word/2018/wordml/cex" xmlns:w16cid="http://schemas.microsoft.com/office/word/2016/wordml/cid" xmlns:w16="http://schemas.microsoft.com/office/word/2018/wordml" xmlns:w16sdtdh="http://schemas.microsoft.com/office/word/2020/wordml/sdtdatahash" xmlns:w16se="http://schemas.microsoft.com/office/word/2015/wordml/symex" xmlns:wpg="http://schemas.microsoft.com/office/word/2010/wordprocessingGroup" xmlns:wpi="http://schemas.microsoft.com/office/word/2010/wordprocessingInk" xmlns:wne="http://schemas.microsoft.com/office/word/2006/wordml" xmlns:wps="http://schemas.microsoft.com/office/word/2010/wordprocessingShape" mc:Ignorable="w14 w15 w16se w16cid w16 w16cex w16sdtdh wp14">
   <w:abstractNum w:abstractNumId="0" w15:restartNumberingAfterBreak="0">
@@ -1994,6 +2121,119 @@
     </w:lvl>
   </w:abstractNum>
   <w:abstractNum w:abstractNumId="1" w15:restartNumberingAfterBreak="0">
+    <w:nsid w:val="3DC312CC"/>
+    <w:multiLevelType w:val="hybridMultilevel"/>
+    <w:tmpl w:val="1D0803BC"/>
+    <w:lvl w:ilvl="0" w:tplc="580A0001">
+      <w:start w:val="1"/>
+      <w:numFmt w:val="bullet"/>
+      <w:lvlText w:val=""/>
+      <w:lvlJc w:val="left"/>
+      <w:pPr>
+        <w:ind w:left="720" w:hanging="360"/>
+      </w:pPr>
+      <w:rPr>
+        <w:rFonts w:ascii="Symbol" w:hAnsi="Symbol" w:hint="default"/>
+      </w:rPr>
+    </w:lvl>
+    <w:lvl w:ilvl="1" w:tplc="580A0003" w:tentative="1">
+      <w:start w:val="1"/>
+      <w:numFmt w:val="bullet"/>
+      <w:lvlText w:val="o"/>
+      <w:lvlJc w:val="left"/>
+      <w:pPr>
+        <w:ind w:left="1440" w:hanging="360"/>
+      </w:pPr>
+      <w:rPr>
+        <w:rFonts w:ascii="Courier New" w:hAnsi="Courier New" w:cs="Courier New" w:hint="default"/>
+      </w:rPr>
+    </w:lvl>
+    <w:lvl w:ilvl="2" w:tplc="580A0005" w:tentative="1">
+      <w:start w:val="1"/>
+      <w:numFmt w:val="bullet"/>
+      <w:lvlText w:val=""/>
+      <w:lvlJc w:val="left"/>
+      <w:pPr>
+        <w:ind w:left="2160" w:hanging="360"/>
+      </w:pPr>
+      <w:rPr>
+        <w:rFonts w:ascii="Wingdings" w:hAnsi="Wingdings" w:hint="default"/>
+      </w:rPr>
+    </w:lvl>
+    <w:lvl w:ilvl="3" w:tplc="580A0001" w:tentative="1">
+      <w:start w:val="1"/>
+      <w:numFmt w:val="bullet"/>
+      <w:lvlText w:val=""/>
+      <w:lvlJc w:val="left"/>
+      <w:pPr>
+        <w:ind w:left="2880" w:hanging="360"/>
+      </w:pPr>
+      <w:rPr>
+        <w:rFonts w:ascii="Symbol" w:hAnsi="Symbol" w:hint="default"/>
+      </w:rPr>
+    </w:lvl>
+    <w:lvl w:ilvl="4" w:tplc="580A0003" w:tentative="1">
+      <w:start w:val="1"/>
+      <w:numFmt w:val="bullet"/>
+      <w:lvlText w:val="o"/>
+      <w:lvlJc w:val="left"/>
+      <w:pPr>
+        <w:ind w:left="3600" w:hanging="360"/>
+      </w:pPr>
+      <w:rPr>
+        <w:rFonts w:ascii="Courier New" w:hAnsi="Courier New" w:cs="Courier New" w:hint="default"/>
+      </w:rPr>
+    </w:lvl>
+    <w:lvl w:ilvl="5" w:tplc="580A0005" w:tentative="1">
+      <w:start w:val="1"/>
+      <w:numFmt w:val="bullet"/>
+      <w:lvlText w:val=""/>
+      <w:lvlJc w:val="left"/>
+      <w:pPr>
+        <w:ind w:left="4320" w:hanging="360"/>
+      </w:pPr>
+      <w:rPr>
+        <w:rFonts w:ascii="Wingdings" w:hAnsi="Wingdings" w:hint="default"/>
+      </w:rPr>
+    </w:lvl>
+    <w:lvl w:ilvl="6" w:tplc="580A0001" w:tentative="1">
+      <w:start w:val="1"/>
+      <w:numFmt w:val="bullet"/>
+      <w:lvlText w:val=""/>
+      <w:lvlJc w:val="left"/>
+      <w:pPr>
+        <w:ind w:left="5040" w:hanging="360"/>
+      </w:pPr>
+      <w:rPr>
+        <w:rFonts w:ascii="Symbol" w:hAnsi="Symbol" w:hint="default"/>
+      </w:rPr>
+    </w:lvl>
+    <w:lvl w:ilvl="7" w:tplc="580A0003" w:tentative="1">
+      <w:start w:val="1"/>
+      <w:numFmt w:val="bullet"/>
+      <w:lvlText w:val="o"/>
+      <w:lvlJc w:val="left"/>
+      <w:pPr>
+        <w:ind w:left="5760" w:hanging="360"/>
+      </w:pPr>
+      <w:rPr>
+        <w:rFonts w:ascii="Courier New" w:hAnsi="Courier New" w:cs="Courier New" w:hint="default"/>
+      </w:rPr>
+    </w:lvl>
+    <w:lvl w:ilvl="8" w:tplc="580A0005" w:tentative="1">
+      <w:start w:val="1"/>
+      <w:numFmt w:val="bullet"/>
+      <w:lvlText w:val=""/>
+      <w:lvlJc w:val="left"/>
+      <w:pPr>
+        <w:ind w:left="6480" w:hanging="360"/>
+      </w:pPr>
+      <w:rPr>
+        <w:rFonts w:ascii="Wingdings" w:hAnsi="Wingdings" w:hint="default"/>
+      </w:rPr>
+    </w:lvl>
+  </w:abstractNum>
+  <w:abstractNum w:abstractNumId="2" w15:restartNumberingAfterBreak="0">
     <w:nsid w:val="69291754"/>
     <w:multiLevelType w:val="hybridMultilevel"/>
     <w:tmpl w:val="AC7A495E"/>
@@ -2082,7 +2322,7 @@
       </w:pPr>
     </w:lvl>
   </w:abstractNum>
-  <w:abstractNum w:abstractNumId="2" w15:restartNumberingAfterBreak="0">
+  <w:abstractNum w:abstractNumId="3" w15:restartNumberingAfterBreak="0">
     <w:nsid w:val="7D5E5C04"/>
     <w:multiLevelType w:val="hybridMultilevel"/>
     <w:tmpl w:val="C2782AB6"/>
@@ -2199,9 +2439,12 @@
     <w:abstractNumId w:val="0"/>
   </w:num>
   <w:num w:numId="2">
+    <w:abstractNumId w:val="3"/>
+  </w:num>
+  <w:num w:numId="3">
     <w:abstractNumId w:val="2"/>
   </w:num>
-  <w:num w:numId="3">
+  <w:num w:numId="4">
     <w:abstractNumId w:val="1"/>
   </w:num>
 </w:numbering>
@@ -2664,6 +2907,50 @@
       <w:contextualSpacing/>
     </w:pPr>
   </w:style>
+  <w:style w:type="paragraph" w:styleId="Encabezado">
+    <w:name w:val="header"/>
+    <w:basedOn w:val="Normal"/>
+    <w:link w:val="EncabezadoCar"/>
+    <w:uiPriority w:val="99"/>
+    <w:unhideWhenUsed/>
+    <w:rsid w:val="00433F78"/>
+    <w:pPr>
+      <w:tabs>
+        <w:tab w:val="center" w:pos="4252"/>
+        <w:tab w:val="right" w:pos="8504"/>
+      </w:tabs>
+      <w:spacing w:after="0" w:line="240" w:lineRule="auto"/>
+    </w:pPr>
+  </w:style>
+  <w:style w:type="character" w:customStyle="1" w:styleId="EncabezadoCar">
+    <w:name w:val="Encabezado Car"/>
+    <w:basedOn w:val="Fuentedeprrafopredeter"/>
+    <w:link w:val="Encabezado"/>
+    <w:uiPriority w:val="99"/>
+    <w:rsid w:val="00433F78"/>
+  </w:style>
+  <w:style w:type="paragraph" w:styleId="Piedepgina">
+    <w:name w:val="footer"/>
+    <w:basedOn w:val="Normal"/>
+    <w:link w:val="PiedepginaCar"/>
+    <w:uiPriority w:val="99"/>
+    <w:unhideWhenUsed/>
+    <w:rsid w:val="00433F78"/>
+    <w:pPr>
+      <w:tabs>
+        <w:tab w:val="center" w:pos="4252"/>
+        <w:tab w:val="right" w:pos="8504"/>
+      </w:tabs>
+      <w:spacing w:after="0" w:line="240" w:lineRule="auto"/>
+    </w:pPr>
+  </w:style>
+  <w:style w:type="character" w:customStyle="1" w:styleId="PiedepginaCar">
+    <w:name w:val="Pie de página Car"/>
+    <w:basedOn w:val="Fuentedeprrafopredeter"/>
+    <w:link w:val="Piedepgina"/>
+    <w:uiPriority w:val="99"/>
+    <w:rsid w:val="00433F78"/>
+  </w:style>
 </w:styles>
 </file>
 

</xml_diff>